<commit_message>
codes for comparing white and cyan
</commit_message>
<xml_diff>
--- a/HPC/Notes_Simpact_on_VSC.docx
+++ b/HPC/Notes_Simpact_on_VSC.docx
@@ -234,7 +234,6 @@
           <w:lang w:val="en-US"/>
         </w:rPr>
       </w:pPr>
-      <w:bookmarkStart w:id="0" w:name="_GoBack"/>
       <w:r>
         <w:rPr>
           <w:i/>
@@ -292,7 +291,6 @@
       </w:r>
       <w:proofErr w:type="spellEnd"/>
     </w:p>
-    <w:bookmarkEnd w:id="0"/>
     <w:p>
       <w:pPr>
         <w:rPr>
@@ -349,6 +347,7 @@
         </w:rPr>
         <w:t xml:space="preserve">Prepare parameters file: see </w:t>
       </w:r>
+      <w:proofErr w:type="spellStart"/>
       <w:r>
         <w:rPr>
           <w:b/>
@@ -358,6 +357,7 @@
         </w:rPr>
         <w:t>run_parameters.txt</w:t>
       </w:r>
+      <w:proofErr w:type="spellEnd"/>
     </w:p>
     <w:p>
       <w:pPr>
@@ -768,6 +768,7 @@
         </w:rPr>
         <w:t xml:space="preserve"> files with ‘mcc’ command: see </w:t>
       </w:r>
+      <w:proofErr w:type="spellStart"/>
       <w:r>
         <w:rPr>
           <w:b/>
@@ -777,6 +778,7 @@
         </w:rPr>
         <w:t>compile.sh</w:t>
       </w:r>
+      <w:proofErr w:type="spellEnd"/>
     </w:p>
     <w:p>
       <w:pPr>
@@ -804,6 +806,7 @@
         </w:rPr>
         <w:t xml:space="preserve">. $ </w:t>
       </w:r>
+      <w:proofErr w:type="spellStart"/>
       <w:proofErr w:type="gramStart"/>
       <w:r>
         <w:rPr>
@@ -812,6 +815,7 @@
         </w:rPr>
         <w:t>compile.sh</w:t>
       </w:r>
+      <w:proofErr w:type="spellEnd"/>
       <w:proofErr w:type="gramEnd"/>
     </w:p>
     <w:p>
@@ -999,12 +1003,14 @@
       <w:pPr>
         <w:pStyle w:val="ListParagraph"/>
         <w:rPr>
-          <w:i/>
-          <w:lang w:val="en-US"/>
-        </w:rPr>
-      </w:pPr>
-      <w:r>
-        <w:rPr>
+          <w:rFonts w:ascii="Calibri" w:hAnsi="Calibri"/>
+          <w:i/>
+          <w:lang w:val="en-US"/>
+        </w:rPr>
+      </w:pPr>
+      <w:r>
+        <w:rPr>
+          <w:rFonts w:ascii="Calibri" w:hAnsi="Calibri"/>
           <w:i/>
           <w:lang w:val="en-US"/>
         </w:rPr>
@@ -1014,6 +1020,7 @@
       <w:proofErr w:type="gramStart"/>
       <w:r>
         <w:rPr>
+          <w:rFonts w:ascii="Calibri" w:hAnsi="Calibri"/>
           <w:i/>
           <w:lang w:val="en-US"/>
         </w:rPr>
@@ -1023,6 +1030,24 @@
       <w:proofErr w:type="gramEnd"/>
       <w:r>
         <w:rPr>
+          <w:rFonts w:ascii="Calibri" w:hAnsi="Calibri"/>
+          <w:i/>
+          <w:lang w:val="en-US"/>
+        </w:rPr>
+        <w:t xml:space="preserve"> -A  </w:t>
+      </w:r>
+      <w:proofErr w:type="spellStart"/>
+      <w:r>
+        <w:rPr>
+          <w:rFonts w:ascii="Calibri" w:hAnsi="Calibri" w:cs="Helvetica"/>
+          <w:lang w:val="en-US"/>
+        </w:rPr>
+        <w:t>lp_h_hiv_prevention</w:t>
+      </w:r>
+      <w:proofErr w:type="spellEnd"/>
+      <w:r>
+        <w:rPr>
+          <w:rFonts w:ascii="Calibri" w:hAnsi="Calibri"/>
           <w:i/>
           <w:lang w:val="en-US"/>
         </w:rPr>
@@ -1031,6 +1056,7 @@
       <w:proofErr w:type="spellStart"/>
       <w:r>
         <w:rPr>
+          <w:rFonts w:ascii="Calibri" w:hAnsi="Calibri"/>
           <w:i/>
           <w:lang w:val="en-US"/>
         </w:rPr>
@@ -1039,78 +1065,45 @@
       <w:proofErr w:type="spellEnd"/>
       <w:r>
         <w:rPr>
-          <w:i/>
-          <w:lang w:val="en-US"/>
-        </w:rPr>
-        <w:t xml:space="preserve"> \</w:t>
-      </w:r>
-    </w:p>
-    <w:p>
-      <w:pPr>
-        <w:pStyle w:val="ListParagraph"/>
-        <w:rPr>
-          <w:i/>
-          <w:lang w:val="en-US"/>
-        </w:rPr>
-      </w:pPr>
-      <w:r>
-        <w:rPr>
-          <w:i/>
+          <w:rFonts w:ascii="Calibri" w:hAnsi="Calibri"/>
+          <w:i/>
+          <w:lang w:val="en-US"/>
+        </w:rPr>
+        <w:t xml:space="preserve"> </w:t>
+      </w:r>
+      <w:r>
+        <w:rPr>
+          <w:rFonts w:ascii="Calibri" w:hAnsi="Calibri"/>
+          <w:i/>
+          <w:lang w:val="en-US"/>
+        </w:rPr>
+        <w:t xml:space="preserve">-data </w:t>
+      </w:r>
+      <w:proofErr w:type="spellStart"/>
+      <w:r>
+        <w:rPr>
+          <w:rFonts w:ascii="Calibri" w:hAnsi="Calibri"/>
+          <w:i/>
+          <w:lang w:val="en-US"/>
+        </w:rPr>
+        <w:t>run_parameters.txt</w:t>
+      </w:r>
+      <w:proofErr w:type="spellEnd"/>
+    </w:p>
+    <w:p>
+      <w:pPr>
+        <w:jc w:val="center"/>
+        <w:rPr>
+          <w:b/>
+          <w:lang w:val="en-US"/>
+        </w:rPr>
+      </w:pPr>
+      <w:r>
+        <w:rPr>
+          <w:b/>
           <w:lang w:val="en-US"/>
         </w:rPr>
         <w:lastRenderedPageBreak/>
-        <w:t xml:space="preserve">  -data </w:t>
-      </w:r>
-      <w:proofErr w:type="spellStart"/>
-      <w:r>
-        <w:rPr>
-          <w:i/>
-          <w:lang w:val="en-US"/>
-        </w:rPr>
-        <w:t>run_parameters.txt</w:t>
-      </w:r>
-      <w:proofErr w:type="spellEnd"/>
-    </w:p>
-    <w:p>
-      <w:pPr>
-        <w:jc w:val="center"/>
-        <w:rPr>
-          <w:b/>
-          <w:lang w:val="en-US"/>
-        </w:rPr>
-      </w:pPr>
-    </w:p>
-    <w:p>
-      <w:pPr>
-        <w:jc w:val="center"/>
-        <w:rPr>
-          <w:b/>
-          <w:lang w:val="en-US"/>
-        </w:rPr>
-      </w:pPr>
-    </w:p>
-    <w:p>
-      <w:pPr>
-        <w:jc w:val="center"/>
-        <w:rPr>
-          <w:b/>
-          <w:lang w:val="en-US"/>
-        </w:rPr>
-      </w:pPr>
-    </w:p>
-    <w:p>
-      <w:pPr>
-        <w:jc w:val="center"/>
-        <w:rPr>
-          <w:b/>
-          <w:lang w:val="en-US"/>
-        </w:rPr>
-      </w:pPr>
-      <w:r>
-        <w:rPr>
-          <w:b/>
-          <w:lang w:val="en-US"/>
-        </w:rPr>
         <w:t>***********************</w:t>
       </w:r>
       <w:r>
@@ -1478,6 +1471,7 @@
         </w:rPr>
         <w:t xml:space="preserve"> </w:t>
       </w:r>
+      <w:bookmarkStart w:id="0" w:name="_GoBack"/>
       <w:proofErr w:type="gramStart"/>
       <w:r>
         <w:rPr>
@@ -1504,6 +1498,7 @@
       </w:r>
       <w:proofErr w:type="spellEnd"/>
     </w:p>
+    <w:bookmarkEnd w:id="0"/>
     <w:p>
       <w:pPr>
         <w:pStyle w:val="ListParagraph"/>
@@ -1820,7 +1815,23 @@
           <w:i/>
           <w:lang w:val="en-US"/>
         </w:rPr>
-        <w:t xml:space="preserve"> = num2str(population)</w:t>
+        <w:t xml:space="preserve"> = </w:t>
+      </w:r>
+      <w:proofErr w:type="spellStart"/>
+      <w:r>
+        <w:rPr>
+          <w:i/>
+          <w:lang w:val="en-US"/>
+        </w:rPr>
+        <w:t>num2str</w:t>
+      </w:r>
+      <w:proofErr w:type="spellEnd"/>
+      <w:r>
+        <w:rPr>
+          <w:i/>
+          <w:lang w:val="en-US"/>
+        </w:rPr>
+        <w:t>(population)</w:t>
       </w:r>
     </w:p>
     <w:p>
@@ -2188,7 +2199,6 @@
           <w:sz w:val="24"/>
           <w:lang w:val="en-US"/>
         </w:rPr>
-        <w:lastRenderedPageBreak/>
         <w:t xml:space="preserve">While compiling the code, </w:t>
       </w:r>
       <w:r>
@@ -2282,6 +2292,7 @@
           <w:sz w:val="24"/>
           <w:lang w:val="en-US"/>
         </w:rPr>
+        <w:lastRenderedPageBreak/>
         <w:t xml:space="preserve">Use Worker efficiently. For example, assigning 2 large jobs to one node and 2 </w:t>
       </w:r>
       <w:proofErr w:type="spellStart"/>
@@ -3697,7 +3708,7 @@
     <w:charset w:val="50"/>
     <w:family w:val="auto"/>
     <w:pitch w:val="variable"/>
-    <w:sig w:usb0="00000001" w:usb1="080E0000" w:usb2="00000010" w:usb3="00000000" w:csb0="00040000" w:csb1="00000000"/>
+    <w:sig w:usb0="00000003" w:usb1="080E0000" w:usb2="00000010" w:usb3="00000000" w:csb0="00040001" w:csb1="00000000"/>
   </w:font>
   <w:font w:name="Heiti SC Light">
     <w:panose1 w:val="02000000000000000000"/>
@@ -3705,6 +3716,13 @@
     <w:family w:val="auto"/>
     <w:pitch w:val="variable"/>
     <w:sig w:usb0="8000002F" w:usb1="080E004A" w:usb2="00000010" w:usb3="00000000" w:csb0="00040000" w:csb1="00000000"/>
+  </w:font>
+  <w:font w:name="Helvetica">
+    <w:panose1 w:val="00000000000000000000"/>
+    <w:charset w:val="00"/>
+    <w:family w:val="auto"/>
+    <w:pitch w:val="variable"/>
+    <w:sig w:usb0="E00002FF" w:usb1="5000785B" w:usb2="00000000" w:usb3="00000000" w:csb0="0000019F" w:csb1="00000000"/>
   </w:font>
   <w:font w:name="Arial">
     <w:panose1 w:val="020B0604020202020204"/>
@@ -3738,9 +3756,11 @@
   <w:rsids>
     <w:rsidRoot w:val="00B036CB"/>
     <w:rsid w:val="001124E9"/>
+    <w:rsid w:val="001F507D"/>
     <w:rsid w:val="00234180"/>
     <w:rsid w:val="00B01250"/>
     <w:rsid w:val="00B036CB"/>
+    <w:rsid w:val="00F06506"/>
   </w:rsids>
   <m:mathPr>
     <m:mathFont m:val="Cambria Math"/>

</xml_diff>